<commit_message>
Convert 時 to とき for non-compound usage
Changed standalone 時 (when used as a conjunction) to hiragana とき while preserving compound words like 時間, 時期, 時々, etc.

🤖 Generated with [Claude Code](https://claude.com/claude-code)

Co-Authored-By: Claude <noreply@anthropic.com>
</commit_message>
<xml_diff>
--- a/45-final/ラストダイエット_第1-12章.docx
+++ b/45-final/ラストダイエット_第1-12章.docx
@@ -1632,7 +1632,7 @@
               <w:rFonts w:ascii="Arial Unicode MS" w:cs="Arial Unicode MS" w:eastAsia="Arial Unicode MS" w:hAnsi="Arial Unicode MS"/>
               <w:rtl w:val="0"/>
             </w:rPr>
-            <w:t xml:space="preserve">「食べたい時は食べる。その代わり、事実を認めて次に活かす」。この姿勢で記録を続けてください。記録は自分のためのもので、誰かに評価されるものではありません。</w:t>
+            <w:t xml:space="preserve">「食べたいときは食べる。その代わり、事実を認めて次に活かす」。この姿勢で記録を続けてください。記録は自分のためのもので、誰かに評価されるものではありません。</w:t>
           </w:r>
         </w:sdtContent>
       </w:sdt>
@@ -7373,7 +7373,7 @@
               <w:rFonts w:ascii="Arial Unicode MS" w:cs="Arial Unicode MS" w:eastAsia="Arial Unicode MS" w:hAnsi="Arial Unicode MS"/>
               <w:rtl w:val="0"/>
             </w:rPr>
-            <w:t xml:space="preserve">食事に関してはあすけんで食べ物のカロリーが出てくるので、それで勝手に覚えていきました。そしたら外食した時に大体カロリーこれくらいでPFCはこれくらいだなとわかってきましたね。</w:t>
+            <w:t xml:space="preserve">食事に関してはあすけんで食べ物のカロリーが出てくるので、それで勝手に覚えていきました。そしたら外食したときに大体カロリーこれくらいでPFCはこれくらいだなとわかってきましたね。</w:t>
           </w:r>
         </w:sdtContent>
       </w:sdt>
@@ -7538,7 +7538,7 @@
               <w:rFonts w:ascii="Arial Unicode MS" w:cs="Arial Unicode MS" w:eastAsia="Arial Unicode MS" w:hAnsi="Arial Unicode MS"/>
               <w:rtl w:val="0"/>
             </w:rPr>
-            <w:t xml:space="preserve">あすけんを毎日続けることで、食べ物のカロリーが自然に覚えられました。最初は面倒に感じるかもしれませんが、続けていると外食した時に「大体カロリーこれくらいでPFCはこれくらいだな」とわかってくるようになります。</w:t>
+            <w:t xml:space="preserve">あすけんを毎日続けることで、食べ物のカロリーが自然に覚えられました。最初は面倒に感じるかもしれませんが、続けていると外食したときに「大体カロリーこれくらいでPFCはこれくらいだな」とわかってくるようになります。</w:t>
           </w:r>
         </w:sdtContent>
       </w:sdt>
@@ -9764,7 +9764,7 @@
               <w:rFonts w:ascii="Arial Unicode MS" w:cs="Arial Unicode MS" w:eastAsia="Arial Unicode MS" w:hAnsi="Arial Unicode MS"/>
               <w:rtl w:val="0"/>
             </w:rPr>
-            <w:t xml:space="preserve">ここでいう失敗とはネガティブな要素ではなく、今までとは違う整え方を考えるという意味です。この章では失敗というか、整え方が大切で、整っている食生活が様々な理由で崩れる場合があります。よくあると思います。その崩れてしまった時にうまく整った食生活に戻す方法ですね。</w:t>
+            <w:t xml:space="preserve">ここでいう失敗とはネガティブな要素ではなく、今までとは違う整え方を考えるという意味です。この章では失敗というか、整え方が大切で、整っている食生活が様々な理由で崩れる場合があります。よくあると思います。その崩れてしまったときにうまく整った食生活に戻す方法ですね。</w:t>
           </w:r>
         </w:sdtContent>
       </w:sdt>
@@ -11391,7 +11391,7 @@
               <w:rFonts w:ascii="Arial Unicode MS" w:cs="Arial Unicode MS" w:eastAsia="Arial Unicode MS" w:hAnsi="Arial Unicode MS"/>
               <w:rtl w:val="0"/>
             </w:rPr>
-            <w:t xml:space="preserve">私の出雲に釣り旅行に行った時の記録： 「出雲に釣り旅行。船に乗って沖にいき、鯛やらヒラマサやら鯖、イカ等色々釣れて楽しかったな。私は生魚が得意ではないので、代わりにビール飲んでました。帰ったらまたカレーとおにぎりとプロテインの生活に戻りましょう。」</w:t>
+            <w:t xml:space="preserve">私の出雲に釣り旅行に行ったときの記録： 「出雲に釣り旅行。船に乗って沖にいき、鯛やらヒラマサやら鯖、イカ等色々釣れて楽しかったな。私は生魚が得意ではないので、代わりにビール飲んでました。帰ったらまたカレーとおにぎりとプロテインの生活に戻りましょう。」</w:t>
           </w:r>
         </w:sdtContent>
       </w:sdt>
@@ -11659,7 +11659,7 @@
               <w:b w:val="1"/>
               <w:rtl w:val="0"/>
             </w:rPr>
-            <w:t xml:space="preserve">崩れた時の対応：</w:t>
+            <w:t xml:space="preserve">崩れたときの対応：</w:t>
           </w:r>
         </w:sdtContent>
       </w:sdt>
@@ -12102,7 +12102,7 @@
               <w:rFonts w:ascii="Arial Unicode MS" w:cs="Arial Unicode MS" w:eastAsia="Arial Unicode MS" w:hAnsi="Arial Unicode MS"/>
               <w:rtl w:val="0"/>
             </w:rPr>
-            <w:t xml:space="preserve">Q: 外食や旅行の時はどうする？</w:t>
+            <w:t xml:space="preserve">Q: 外食や旅行のときはどうする？</w:t>
           </w:r>
         </w:sdtContent>
       </w:sdt>
@@ -12544,7 +12544,7 @@
               <w:rFonts w:ascii="Arial Unicode MS" w:cs="Arial Unicode MS" w:eastAsia="Arial Unicode MS" w:hAnsi="Arial Unicode MS"/>
               <w:rtl w:val="0"/>
             </w:rPr>
-            <w:t xml:space="preserve"> - [ ] 主食・たんぱく・野菜を意識して選んでいるか - [ ] 記録を毎日つけているか - [ ] 1日トータルで調整する意識があるか - [ ] 食べることに罪悪感を持っていないか - [ ] 崩れた時の立て直し方を理解しているか</w:t>
+            <w:t xml:space="preserve"> - [ ] 主食・たんぱく・野菜を意識して選んでいるか - [ ] 記録を毎日つけているか - [ ] 1日トータルで調整する意識があるか - [ ] 食べることに罪悪感を持っていないか - [ ] 崩れたときの立て直し方を理解しているか</w:t>
           </w:r>
         </w:sdtContent>
       </w:sdt>
@@ -14093,7 +14093,7 @@
               <w:rFonts w:ascii="Arial Unicode MS" w:cs="Arial Unicode MS" w:eastAsia="Arial Unicode MS" w:hAnsi="Arial Unicode MS"/>
               <w:rtl w:val="0"/>
             </w:rPr>
-            <w:t xml:space="preserve">記録はその時の状態を認識するものだけでなく、未来の自分への比較対象ですので本来の使い方は、1ヶ月前何kgだったかが、大切なんだと思います。体重計に乗ったら増えているかもしれないのであんまり乗りたくないと思う方もいるかもしれません。ですが、体重は未来の自分に見せるものなので今の体重はあんまり気にしなくていいですよとお伝えしたいですね。</w:t>
+            <w:t xml:space="preserve">記録はそのときの状態を認識するものだけでなく、未来の自分への比較対象ですので本来の使い方は、1ヶ月前何kgだったかが、大切なんだと思います。体重計に乗ったら増えているかもしれないのであんまり乗りたくないと思う方もいるかもしれません。ですが、体重は未来の自分に見せるものなので今の体重はあんまり気にしなくていいですよとお伝えしたいですね。</w:t>
           </w:r>
         </w:sdtContent>
       </w:sdt>
@@ -15375,7 +15375,7 @@
               <w:rFonts w:ascii="Arial Unicode MS" w:cs="Arial Unicode MS" w:eastAsia="Arial Unicode MS" w:hAnsi="Arial Unicode MS"/>
               <w:rtl w:val="0"/>
             </w:rPr>
-            <w:t xml:space="preserve">規則正しい生活が崩れた時の対応</w:t>
+            <w:t xml:space="preserve">規則正しい生活が崩れたときの対応</w:t>
           </w:r>
         </w:sdtContent>
       </w:sdt>
@@ -16304,7 +16304,7 @@
               <w:rFonts w:ascii="Arial Unicode MS" w:cs="Arial Unicode MS" w:eastAsia="Arial Unicode MS" w:hAnsi="Arial Unicode MS"/>
               <w:rtl w:val="0"/>
             </w:rPr>
-            <w:t xml:space="preserve">例えば、食生活が少し崩れたとします。その時も体重を測っていれば、体重の変化があったのかなかったのかがわかります。食生活を変えてないのに、体重の増減があった場合は、体調の崩れがないか、体調が崩れてなければ痩せていくようなサイクルになったのか、など、体重と体調と生活習慣で体がどうなっているか予測することができるようになります。</w:t>
+            <w:t xml:space="preserve">例えば、食生活が少し崩れたとします。そのときも体重を測っていれば、体重の変化があったのかなかったのかがわかります。食生活を変えてないのに、体重の増減があった場合は、体調の崩れがないか、体調が崩れてなければ痩せていくようなサイクルになったのか、など、体重と体調と生活習慣で体がどうなっているか予測することができるようになります。</w:t>
           </w:r>
         </w:sdtContent>
       </w:sdt>
@@ -18946,7 +18946,7 @@
               <w:rFonts w:ascii="Arial Unicode MS" w:cs="Arial Unicode MS" w:eastAsia="Arial Unicode MS" w:hAnsi="Arial Unicode MS"/>
               <w:rtl w:val="0"/>
             </w:rPr>
-            <w:t xml:space="preserve">まず、食生活は正しく摂れているかを確認してください。体重が減っていた時と同じ食生活が摂れているか確認してください。あすけんでもなんでもいいので過去の記録をみてください。そこに違いが見つかればそれを修正していくというのもいいかもしれません。</w:t>
+            <w:t xml:space="preserve">まず、食生活は正しく摂れているかを確認してください。体重が減っていたときと同じ食生活が摂れているか確認してください。あすけんでもなんでもいいので過去の記録をみてください。そこに違いが見つかればそれを修正していくというのもいいかもしれません。</w:t>
           </w:r>
         </w:sdtContent>
       </w:sdt>
@@ -19265,7 +19265,7 @@
               <w:rFonts w:ascii="Arial Unicode MS" w:cs="Arial Unicode MS" w:eastAsia="Arial Unicode MS" w:hAnsi="Arial Unicode MS"/>
               <w:rtl w:val="0"/>
             </w:rPr>
-            <w:t xml:space="preserve"> 「最近は寝る時にヒーリングミュージックを流してると、なんか寝れることを発見し、毎日音楽を流しながら寝てます。夜中に起きるのが少なくなった。お腹の調子が良くなったら、睡眠も良くなってきた気がする。」</w:t>
+            <w:t xml:space="preserve"> 「最近は寝るときにヒーリングミュージックを流してると、なんか寝れることを発見し、毎日音楽を流しながら寝てます。夜中に起きるのが少なくなった。お腹の調子が良くなったら、睡眠も良くなってきた気がする。」</w:t>
           </w:r>
         </w:sdtContent>
       </w:sdt>
@@ -21169,7 +21169,7 @@
               <w:rFonts w:ascii="Arial Unicode MS" w:cs="Arial Unicode MS" w:eastAsia="Arial Unicode MS" w:hAnsi="Arial Unicode MS"/>
               <w:rtl w:val="0"/>
             </w:rPr>
-            <w:t xml:space="preserve">繁忙期や旅行などは必ずありますので、その時のために、普段から整った体をキープすることをして下さい。</w:t>
+            <w:t xml:space="preserve">繁忙期や旅行などは必ずありますので、そのときのために、普段から整った体をキープすることをして下さい。</w:t>
           </w:r>
         </w:sdtContent>
       </w:sdt>
@@ -21573,7 +21573,7 @@
               <w:rFonts w:ascii="Arial Unicode MS" w:cs="Arial Unicode MS" w:eastAsia="Arial Unicode MS" w:hAnsi="Arial Unicode MS"/>
               <w:rtl w:val="0"/>
             </w:rPr>
-            <w:t xml:space="preserve">旅行や飲み会以外にも崩れてしまう時は多々ありますので、今までしてきた食生活を続けていけば良いかと思います。楽しむ時は楽しみましょう。</w:t>
+            <w:t xml:space="preserve">旅行や飲み会以外にも崩れてしまうときは多々ありますので、今までしてきた食生活を続けていけば良いかと思います。楽しむときは楽しみましょう。</w:t>
           </w:r>
         </w:sdtContent>
       </w:sdt>
@@ -22287,7 +22287,7 @@
               <w:rFonts w:ascii="Arial Unicode MS" w:cs="Arial Unicode MS" w:eastAsia="Arial Unicode MS" w:hAnsi="Arial Unicode MS"/>
               <w:rtl w:val="0"/>
             </w:rPr>
-            <w:t xml:space="preserve"> - 楽しむ時は思いっきり楽しむ - 罪悪感を持たない - むくみは一時的と理解する - 連休明けから通常の食生活に戻す</w:t>
+            <w:t xml:space="preserve"> - 楽しむときは思いっきり楽しむ - 罪悪感を持たない - むくみは一時的と理解する - 連休明けから通常の食生活に戻す</w:t>
           </w:r>
         </w:sdtContent>
       </w:sdt>
@@ -25980,7 +25980,7 @@
               <w:rFonts w:ascii="Arial Unicode MS" w:cs="Arial Unicode MS" w:eastAsia="Arial Unicode MS" w:hAnsi="Arial Unicode MS"/>
               <w:rtl w:val="0"/>
             </w:rPr>
-            <w:t xml:space="preserve">このダイエットに終わりはないです。終わりがあるとすれば健康維持のための管理をやめた時です。せっかく時間かけて健康的な体になったのにまた元の体に戻したいと思う人いるのでしょうかね？</w:t>
+            <w:t xml:space="preserve">このダイエットに終わりはないです。終わりがあるとすれば健康維持のための管理をやめたときです。せっかく時間かけて健康的な体になったのにまた元の体に戻したいと思う人いるのでしょうかね？</w:t>
           </w:r>
         </w:sdtContent>
       </w:sdt>
@@ -26721,7 +26721,7 @@
               <w:rFonts w:ascii="Arial Unicode MS" w:cs="Arial Unicode MS" w:eastAsia="Arial Unicode MS" w:hAnsi="Arial Unicode MS"/>
               <w:rtl w:val="0"/>
             </w:rPr>
-            <w:t xml:space="preserve"> - 完璧を求めない - 一時的な変化に動じない - 戻し方を知っているという自信 - 楽しむ時は思いっきり楽しむ</w:t>
+            <w:t xml:space="preserve"> - 完璧を求めない - 一時的な変化に動じない - 戻し方を知っているという自信 - 楽しむときは思いっきり楽しむ</w:t>
           </w:r>
         </w:sdtContent>
       </w:sdt>
@@ -27931,7 +27931,7 @@
               <w:rFonts w:ascii="Arial Unicode MS" w:cs="Arial Unicode MS" w:eastAsia="Arial Unicode MS" w:hAnsi="Arial Unicode MS"/>
               <w:rtl w:val="0"/>
             </w:rPr>
-            <w:t xml:space="preserve">本書は読み終えた瞬間から価値が落ちるものではありません。ひと月後、半年後、停滞した時、生活が変わった時にもう一度開き、必要な章だけを読み返してみてください。そこに書き込んだ記録や気づきこそが、次の一歩を導いてくれます。</w:t>
+            <w:t xml:space="preserve">本書は読み終えた瞬間から価値が落ちるものではありません。ひと月後、半年後、停滞したとき、生活が変わったときにもう一度開き、必要な章だけを読み返してみてください。そこに書き込んだ記録や気づきこそが、次の一歩を導いてくれます。</w:t>
           </w:r>
         </w:sdtContent>
       </w:sdt>

</xml_diff>

<commit_message>
Convert 下さい to ください throughout manuscript
Changed all instances of 下さい to hiragana ください for consistency.

🤖 Generated with [Claude Code](https://claude.com/claude-code)

Co-Authored-By: Claude <noreply@anthropic.com>
</commit_message>
<xml_diff>
--- a/45-final/ラストダイエット_第1-12章.docx
+++ b/45-final/ラストダイエット_第1-12章.docx
@@ -3535,7 +3535,7 @@
               <w:rFonts w:ascii="Arial Unicode MS" w:cs="Arial Unicode MS" w:eastAsia="Arial Unicode MS" w:hAnsi="Arial Unicode MS"/>
               <w:rtl w:val="0"/>
             </w:rPr>
-            <w:t xml:space="preserve">痩せもしない太りもしない体とは、ある意味ゴールに到達したという事です。自分で目標とした体重での摂取カロリーをしっかり摂り、痩せもしない太りもしない体になったら、現状を維持していくのか、さらに目標体重を設定するのか決めて下さい。</w:t>
+            <w:t xml:space="preserve">痩せもしない太りもしない体とは、ある意味ゴールに到達したという事です。自分で目標とした体重での摂取カロリーをしっかり摂り、痩せもしない太りもしない体になったら、現状を維持していくのか、さらに目標体重を設定するのか決めてください。</w:t>
           </w:r>
         </w:sdtContent>
       </w:sdt>
@@ -3571,7 +3571,7 @@
               <w:rFonts w:ascii="Arial Unicode MS" w:cs="Arial Unicode MS" w:eastAsia="Arial Unicode MS" w:hAnsi="Arial Unicode MS"/>
               <w:rtl w:val="0"/>
             </w:rPr>
-            <w:t xml:space="preserve"> 痩せもしない太りもしない体というのは主観的に決めていいと思いますが、わかりやすいのは1ヶ月前の体重を見れば良いかと思います。ポイントは目標体重に到達していない状態で、体重の減少がなくなった場合、停滞期に入っている可能性がありますので原因と次の実験を考えてみて下さい。</w:t>
+            <w:t xml:space="preserve"> 痩せもしない太りもしない体というのは主観的に決めていいと思いますが、わかりやすいのは1ヶ月前の体重を見れば良いかと思います。ポイントは目標体重に到達していない状態で、体重の減少がなくなった場合、停滞期に入っている可能性がありますので原因と次の実験を考えてみてください。</w:t>
           </w:r>
         </w:sdtContent>
       </w:sdt>
@@ -21169,7 +21169,7 @@
               <w:rFonts w:ascii="Arial Unicode MS" w:cs="Arial Unicode MS" w:eastAsia="Arial Unicode MS" w:hAnsi="Arial Unicode MS"/>
               <w:rtl w:val="0"/>
             </w:rPr>
-            <w:t xml:space="preserve">繁忙期や旅行などは必ずありますので、そのときのために、普段から整った体をキープすることをして下さい。</w:t>
+            <w:t xml:space="preserve">繁忙期や旅行などは必ずありますので、そのときのために、普段から整った体をキープすることをしてください。</w:t>
           </w:r>
         </w:sdtContent>
       </w:sdt>
@@ -23429,7 +23429,7 @@
               <w:rFonts w:ascii="Arial Unicode MS" w:cs="Arial Unicode MS" w:eastAsia="Arial Unicode MS" w:hAnsi="Arial Unicode MS"/>
               <w:rtl w:val="0"/>
             </w:rPr>
-            <w:t xml:space="preserve">理想通りにできないと思ってるなら、理想を変えて下さい。何ならできるか考えることから始めてみましょう。</w:t>
+            <w:t xml:space="preserve">理想通りにできないと思ってるなら、理想を変えてください。何ならできるか考えることから始めてみましょう。</w:t>
           </w:r>
         </w:sdtContent>
       </w:sdt>
@@ -23901,7 +23901,7 @@
               <w:rFonts w:ascii="Arial Unicode MS" w:cs="Arial Unicode MS" w:eastAsia="Arial Unicode MS" w:hAnsi="Arial Unicode MS"/>
               <w:rtl w:val="0"/>
             </w:rPr>
-            <w:t xml:space="preserve">ただ毎日残業時間が違うので夜ご飯を食べる時間が毎日違うというのであれば、そこは考えなければいけません。どうしても夜の時間が決まった時間にならないという人であれば、1日2食にするとか、残業しながらでも食べられる軽いものを夜ご飯に決めておくとか自分にあった方法を探してみて下さい。</w:t>
+            <w:t xml:space="preserve">ただ毎日残業時間が違うので夜ご飯を食べる時間が毎日違うというのであれば、そこは考えなければいけません。どうしても夜の時間が決まった時間にならないという人であれば、1日2食にするとか、残業しながらでも食べられる軽いものを夜ご飯に決めておくとか自分にあった方法を探してみてください。</w:t>
           </w:r>
         </w:sdtContent>
       </w:sdt>
@@ -24909,7 +24909,7 @@
               <w:rFonts w:ascii="Arial Unicode MS" w:cs="Arial Unicode MS" w:eastAsia="Arial Unicode MS" w:hAnsi="Arial Unicode MS"/>
               <w:rtl w:val="0"/>
             </w:rPr>
-            <w:t xml:space="preserve">どうしても夜の時間が決まった時間にならないという人であれば、1日2食にするとか、残業しながらでも食べられる軽いものを夜ご飯に決めておくとか自分にあった方法を探してみて下さい。</w:t>
+            <w:t xml:space="preserve">どうしても夜の時間が決まった時間にならないという人であれば、1日2食にするとか、残業しながらでも食べられる軽いものを夜ご飯に決めておくとか自分にあった方法を探してみてください。</w:t>
           </w:r>
         </w:sdtContent>
       </w:sdt>
@@ -25362,7 +25362,7 @@
               <w:rFonts w:ascii="Arial Unicode MS" w:cs="Arial Unicode MS" w:eastAsia="Arial Unicode MS" w:hAnsi="Arial Unicode MS"/>
               <w:rtl w:val="0"/>
             </w:rPr>
-            <w:t xml:space="preserve">理想通りにできないと思ってるなら、理想を変えて下さい。何ならできるか考えることから始めてみましょう。</w:t>
+            <w:t xml:space="preserve">理想通りにできないと思ってるなら、理想を変えてください。何ならできるか考えることから始めてみましょう。</w:t>
           </w:r>
         </w:sdtContent>
       </w:sdt>
@@ -26086,7 +26086,7 @@
               <w:rFonts w:ascii="Arial Unicode MS" w:cs="Arial Unicode MS" w:eastAsia="Arial Unicode MS" w:hAnsi="Arial Unicode MS"/>
               <w:rtl w:val="0"/>
             </w:rPr>
-            <w:t xml:space="preserve">達成しているので、この先続けていけるかどうかはもう十分わかってると思います。続けていけないなら、続けていける方法を考えて下さい。今まで時間をかけてやってきたことですので。</w:t>
+            <w:t xml:space="preserve">達成しているので、この先続けていけるかどうかはもう十分わかってると思います。続けていけないなら、続けていける方法を考えてください。今まで時間をかけてやってきたことですので。</w:t>
           </w:r>
         </w:sdtContent>
       </w:sdt>

</xml_diff>

<commit_message>
Convert 良い to いい throughout manuscript
Changed all instances of 良い to hiragana いい for readability and consistency.

🤖 Generated with [Claude Code](https://claude.com/claude-code)

Co-Authored-By: Claude <noreply@anthropic.com>
</commit_message>
<xml_diff>
--- a/45-final/ラストダイエット_第1-12章.docx
+++ b/45-final/ラストダイエット_第1-12章.docx
@@ -1612,7 +1612,7 @@
               <w:rFonts w:ascii="Arial Unicode MS" w:cs="Arial Unicode MS" w:eastAsia="Arial Unicode MS" w:hAnsi="Arial Unicode MS"/>
               <w:rtl w:val="0"/>
             </w:rPr>
-            <w:t xml:space="preserve">食べたものは、良い日も悪い日も正直に記録しましょう。事実を隠した瞬間に、改善のヒントが消えてしまいます。</w:t>
+            <w:t xml:space="preserve">食べたものは、いい日も悪い日も正直に記録しましょう。事実を隠した瞬間に、改善のヒントが消えてしまいます。</w:t>
           </w:r>
         </w:sdtContent>
       </w:sdt>
@@ -3090,7 +3090,7 @@
               <w:rFonts w:ascii="Arial Unicode MS" w:cs="Arial Unicode MS" w:eastAsia="Arial Unicode MS" w:hAnsi="Arial Unicode MS"/>
               <w:rtl w:val="0"/>
             </w:rPr>
-            <w:t xml:space="preserve">外食やコンビニ食でも良いのですが、基礎代謝安定に関して言えば、やっぱり食べる時間が毎日同じかということと、1日の摂取カロリー内に収めることを気をつければ良いかと思います。</w:t>
+            <w:t xml:space="preserve">外食やコンビニ食でもいいのですが、基礎代謝安定に関して言えば、やっぱり食べる時間が毎日同じかということと、1日の摂取カロリー内に収めることを気をつければいいかと思います。</w:t>
           </w:r>
         </w:sdtContent>
       </w:sdt>
@@ -3571,7 +3571,7 @@
               <w:rFonts w:ascii="Arial Unicode MS" w:cs="Arial Unicode MS" w:eastAsia="Arial Unicode MS" w:hAnsi="Arial Unicode MS"/>
               <w:rtl w:val="0"/>
             </w:rPr>
-            <w:t xml:space="preserve"> 痩せもしない太りもしない体というのは主観的に決めていいと思いますが、わかりやすいのは1ヶ月前の体重を見れば良いかと思います。ポイントは目標体重に到達していない状態で、体重の減少がなくなった場合、停滞期に入っている可能性がありますので原因と次の実験を考えてみてください。</w:t>
+            <w:t xml:space="preserve"> 痩せもしない太りもしない体というのは主観的に決めていいと思いますが、わかりやすいのは1ヶ月前の体重を見ればいいかと思います。ポイントは目標体重に到達していない状態で、体重の減少がなくなった場合、停滞期に入っている可能性がありますので原因と次の実験を考えてみてください。</w:t>
           </w:r>
         </w:sdtContent>
       </w:sdt>
@@ -3657,7 +3657,7 @@
               <w:rFonts w:ascii="Arial Unicode MS" w:cs="Arial Unicode MS" w:eastAsia="Arial Unicode MS" w:hAnsi="Arial Unicode MS"/>
               <w:rtl w:val="0"/>
             </w:rPr>
-            <w:t xml:space="preserve">なぜゆっくりが良いのか</w:t>
+            <w:t xml:space="preserve">なぜゆっくりがいいのか</w:t>
           </w:r>
         </w:sdtContent>
       </w:sdt>
@@ -5751,7 +5751,7 @@
               <w:rFonts w:ascii="Arial Unicode MS" w:cs="Arial Unicode MS" w:eastAsia="Arial Unicode MS" w:hAnsi="Arial Unicode MS"/>
               <w:rtl w:val="0"/>
             </w:rPr>
-            <w:t xml:space="preserve">あすけんでも良いかと思いますが、どうせなら1回下記の方法で調べて守ることをおすすめします。</w:t>
+            <w:t xml:space="preserve">あすけんでもいいかと思いますが、どうせなら1回下記の方法で調べて守ることをおすすめします。</w:t>
           </w:r>
         </w:sdtContent>
       </w:sdt>
@@ -7122,7 +7122,7 @@
               <w:rFonts w:ascii="Arial Unicode MS" w:cs="Arial Unicode MS" w:eastAsia="Arial Unicode MS" w:hAnsi="Arial Unicode MS"/>
               <w:rtl w:val="0"/>
             </w:rPr>
-            <w:t xml:space="preserve">明日やる一歩として効果的なのは、明日の朝ごはんのPFCバランスと総カロリーでも調べることですかね。本気で始めるなら痩せる仕組みや体の仕組みなどざっくり頭に入れておくのが良いかと思います。</w:t>
+            <w:t xml:space="preserve">明日やる一歩として効果的なのは、明日の朝ごはんのPFCバランスと総カロリーでも調べることですかね。本気で始めるなら痩せる仕組みや体の仕組みなどざっくり頭に入れておくのがいいかと思います。</w:t>
           </w:r>
         </w:sdtContent>
       </w:sdt>
@@ -7680,7 +7680,7 @@
               <w:rFonts w:ascii="Arial Unicode MS" w:cs="Arial Unicode MS" w:eastAsia="Arial Unicode MS" w:hAnsi="Arial Unicode MS"/>
               <w:rtl w:val="0"/>
             </w:rPr>
-            <w:t xml:space="preserve">水分摂取は大切ですが、アルコールは控えめにした方が良いようです（私は完全禁酒に失敗しましたが）。</w:t>
+            <w:t xml:space="preserve">水分摂取は大切ですが、アルコールは控えめにした方がいいようです（私は完全禁酒に失敗しましたが）。</w:t>
           </w:r>
         </w:sdtContent>
       </w:sdt>
@@ -8112,7 +8112,7 @@
               <w:rFonts w:ascii="Arial Unicode MS" w:cs="Arial Unicode MS" w:eastAsia="Arial Unicode MS" w:hAnsi="Arial Unicode MS"/>
               <w:rtl w:val="0"/>
             </w:rPr>
-            <w:t xml:space="preserve">医師から減量を指示されている方は、医師の指導に沿った目標設定を優先してください。その上で、この段階的アプローチを相談してみるのも良いでしょう。</w:t>
+            <w:t xml:space="preserve">医師から減量を指示されている方は、医師の指導に沿った目標設定を優先してください。その上で、この段階的アプローチを相談してみるのもいいでしょう。</w:t>
           </w:r>
         </w:sdtContent>
       </w:sdt>
@@ -11177,7 +11177,7 @@
               <w:rFonts w:ascii="Arial Unicode MS" w:cs="Arial Unicode MS" w:eastAsia="Arial Unicode MS" w:hAnsi="Arial Unicode MS"/>
               <w:rtl w:val="0"/>
             </w:rPr>
-            <w:t xml:space="preserve">糖質に関しては飲み物も注意することが重要です。飲み物でとる糖質は吸収率がとても良いので特に注意が必要です。</w:t>
+            <w:t xml:space="preserve">糖質に関しては飲み物も注意することが重要です。飲み物でとる糖質は吸収率がとてもいいので特に注意が必要です。</w:t>
           </w:r>
         </w:sdtContent>
       </w:sdt>
@@ -11506,7 +11506,7 @@
               <w:rFonts w:ascii="Arial Unicode MS" w:cs="Arial Unicode MS" w:eastAsia="Arial Unicode MS" w:hAnsi="Arial Unicode MS"/>
               <w:rtl w:val="0"/>
             </w:rPr>
-            <w:t xml:space="preserve">医師から食事制限の指示がある方は、医師の指導を優先してください。その上で、この調整方法を相談してみるのも良いでしょう。</w:t>
+            <w:t xml:space="preserve">医師から食事制限の指示がある方は、医師の指導を優先してください。その上で、この調整方法を相談してみるのもいいでしょう。</w:t>
           </w:r>
         </w:sdtContent>
       </w:sdt>
@@ -11694,7 +11694,7 @@
               <w:rFonts w:ascii="Arial Unicode MS" w:cs="Arial Unicode MS" w:eastAsia="Arial Unicode MS" w:hAnsi="Arial Unicode MS"/>
               <w:rtl w:val="0"/>
             </w:rPr>
-            <w:t xml:space="preserve">崩れてしまうことは、必ずと言って良いほどありますので、それだけにあまり気にせず、次の日から規則正しい食生活をしていってください。</w:t>
+            <w:t xml:space="preserve">崩れてしまうことは、必ずと言っていいほどありますので、それだけにあまり気にせず、次の日から規則正しい食生活をしていってください。</w:t>
           </w:r>
         </w:sdtContent>
       </w:sdt>
@@ -13849,7 +13849,7 @@
               <w:rFonts w:ascii="Arial Unicode MS" w:cs="Arial Unicode MS" w:eastAsia="Arial Unicode MS" w:hAnsi="Arial Unicode MS"/>
               <w:rtl w:val="0"/>
             </w:rPr>
-            <w:t xml:space="preserve">「これだけはやる」と決めたミニマムアクションを積み上げれば十分です。調子が良い日だけ少し増やしましょう。疲れた日は潔く休んでも構いません。</w:t>
+            <w:t xml:space="preserve">「これだけはやる」と決めたミニマムアクションを積み上げれば十分です。調子がいい日だけ少し増やしましょう。疲れた日は潔く休んでも構いません。</w:t>
           </w:r>
         </w:sdtContent>
       </w:sdt>
@@ -13972,7 +13972,7 @@
               <w:rFonts w:ascii="Arial Unicode MS" w:cs="Arial Unicode MS" w:eastAsia="Arial Unicode MS" w:hAnsi="Arial Unicode MS"/>
               <w:rtl w:val="0"/>
             </w:rPr>
-            <w:t xml:space="preserve">記録は「できた回数」と「体調の変化」をざっくり残すだけで良い</w:t>
+            <w:t xml:space="preserve">記録は「できた回数」と「体調の変化」をざっくり残すだけでいい</w:t>
           </w:r>
         </w:sdtContent>
       </w:sdt>
@@ -14179,7 +14179,7 @@
               <w:rFonts w:ascii="Arial Unicode MS" w:cs="Arial Unicode MS" w:eastAsia="Arial Unicode MS" w:hAnsi="Arial Unicode MS"/>
               <w:rtl w:val="0"/>
             </w:rPr>
-            <w:t xml:space="preserve">私はあすけんに全部書いていましたがそんなに大変とは思わなかったですね。このダイエット自体が今までの食生活を変えていくダイエットですので、習慣化と言えば習慣化ですが、体の研究記録だと思って楽しみながらできれば良いと思います。</w:t>
+            <w:t xml:space="preserve">私はあすけんに全部書いていましたがそんなに大変とは思わなかったですね。このダイエット自体が今までの食生活を変えていくダイエットですので、習慣化と言えば習慣化ですが、体の研究記録だと思って楽しみながらできればいいと思います。</w:t>
           </w:r>
         </w:sdtContent>
       </w:sdt>
@@ -14688,7 +14688,7 @@
               <w:rFonts w:ascii="Arial Unicode MS" w:cs="Arial Unicode MS" w:eastAsia="Arial Unicode MS" w:hAnsi="Arial Unicode MS"/>
               <w:rtl w:val="0"/>
             </w:rPr>
-            <w:t xml:space="preserve"> 「エネルギーになりやすい油に切り替えたり、カフェインやL-カルニチンも脂肪燃焼に良いらしいので試してみようと思います。」</w:t>
+            <w:t xml:space="preserve"> 「エネルギーになりやすい油に切り替えたり、カフェインやL-カルニチンも脂肪燃焼にいいらしいので試してみようと思います。」</w:t>
           </w:r>
         </w:sdtContent>
       </w:sdt>
@@ -15540,7 +15540,7 @@
               <w:rFonts w:ascii="Arial Unicode MS" w:cs="Arial Unicode MS" w:eastAsia="Arial Unicode MS" w:hAnsi="Arial Unicode MS"/>
               <w:rtl w:val="0"/>
             </w:rPr>
-            <w:t xml:space="preserve">このダイエット自体が今までの食生活を変えていくダイエットですので、習慣化と言えば習慣化ですが、体の研究記録だと思って楽しみながらできれば良いと思います。</w:t>
+            <w:t xml:space="preserve">このダイエット自体が今までの食生活を変えていくダイエットですので、習慣化と言えば習慣化ですが、体の研究記録だと思って楽しみながらできればいいと思います。</w:t>
           </w:r>
         </w:sdtContent>
       </w:sdt>
@@ -16481,7 +16481,7 @@
               <w:rFonts w:ascii="Arial Unicode MS" w:cs="Arial Unicode MS" w:eastAsia="Arial Unicode MS" w:hAnsi="Arial Unicode MS"/>
               <w:rtl w:val="0"/>
             </w:rPr>
-            <w:t xml:space="preserve"> - 「飲んでもお腹の調子が良いこと。まだまだ改善できることはあるものの、少しは健康体になっているんだな。」</w:t>
+            <w:t xml:space="preserve"> - 「飲んでもお腹の調子がいいこと。まだまだ改善できることはあるものの、少しは健康体になっているんだな。」</w:t>
           </w:r>
         </w:sdtContent>
       </w:sdt>
@@ -16918,7 +16918,7 @@
               <w:rFonts w:ascii="Arial Unicode MS" w:cs="Arial Unicode MS" w:eastAsia="Arial Unicode MS" w:hAnsi="Arial Unicode MS"/>
               <w:rtl w:val="0"/>
             </w:rPr>
-            <w:t xml:space="preserve"> 「1年かけて取り組んだ食生活改善ダイエット。お酒をやめないで、食生活を見直しバランスの良いものを朝昼晩食べ、適度な運動をただただ続けた1年。ダイエットをしながら動画を見て健康のお勉強をしながら自分に合う方法を見つけ、実験しながら過ごしました。」</w:t>
+            <w:t xml:space="preserve"> 「1年かけて取り組んだ食生活改善ダイエット。お酒をやめないで、食生活を見直しバランスのいいものを朝昼晩食べ、適度な運動をただただ続けた1年。ダイエットをしながら動画を見て健康のお勉強をしながら自分に合う方法を見つけ、実験しながら過ごしました。」</w:t>
           </w:r>
         </w:sdtContent>
       </w:sdt>
@@ -17511,7 +17511,7 @@
               <w:rFonts w:ascii="Arial Unicode MS" w:cs="Arial Unicode MS" w:eastAsia="Arial Unicode MS" w:hAnsi="Arial Unicode MS"/>
               <w:rtl w:val="0"/>
             </w:rPr>
-            <w:t xml:space="preserve"> 「筋トレ、有酸素運動はしっかり続けることができ、健康面では腸活も上手くいって、スタート時より7kg近く落とせたことは良い結果になったと思います。」</w:t>
+            <w:t xml:space="preserve"> 「筋トレ、有酸素運動はしっかり続けることができ、健康面では腸活も上手くいって、スタート時より7kg近く落とせたことはいい結果になったと思います。」</w:t>
           </w:r>
         </w:sdtContent>
       </w:sdt>
@@ -21149,7 +21149,7 @@
               <w:rFonts w:ascii="Arial Unicode MS" w:cs="Arial Unicode MS" w:eastAsia="Arial Unicode MS" w:hAnsi="Arial Unicode MS"/>
               <w:rtl w:val="0"/>
             </w:rPr>
-            <w:t xml:space="preserve">この基礎ができているから、旅行や繁忙期など崩れても良いです。また基本的な生活に戻れば体重が増えていくということにはなりません。思いっきり旅行や飲み会を楽しんでください。</w:t>
+            <w:t xml:space="preserve">この基礎ができているから、旅行や繁忙期など崩れてもいいです。また基本的な生活に戻れば体重が増えていくということにはなりません。思いっきり旅行や飲み会を楽しんでください。</w:t>
           </w:r>
         </w:sdtContent>
       </w:sdt>
@@ -21573,7 +21573,7 @@
               <w:rFonts w:ascii="Arial Unicode MS" w:cs="Arial Unicode MS" w:eastAsia="Arial Unicode MS" w:hAnsi="Arial Unicode MS"/>
               <w:rtl w:val="0"/>
             </w:rPr>
-            <w:t xml:space="preserve">旅行や飲み会以外にも崩れてしまうときは多々ありますので、今までしてきた食生活を続けていけば良いかと思います。楽しむときは楽しみましょう。</w:t>
+            <w:t xml:space="preserve">旅行や飲み会以外にも崩れてしまうときは多々ありますので、今までしてきた食生活を続けていけばいいかと思います。楽しむときは楽しみましょう。</w:t>
           </w:r>
         </w:sdtContent>
       </w:sdt>
@@ -21876,7 +21876,7 @@
               <w:rFonts w:ascii="Arial Unicode MS" w:cs="Arial Unicode MS" w:eastAsia="Arial Unicode MS" w:hAnsi="Arial Unicode MS"/>
               <w:rtl w:val="0"/>
             </w:rPr>
-            <w:t xml:space="preserve">また、お酒の種類によってカロリーが違うからこれは飲んでもいいとかはあまり考えない方が良いのかなと私は思います。お酒のカロリーの話もあるのですが、おつまみのカロリーもあります。</w:t>
+            <w:t xml:space="preserve">また、お酒の種類によってカロリーが違うからこれは飲んでもいいとかはあまり考えない方がいいのかなと私は思います。お酒のカロリーの話もあるのですが、おつまみのカロリーもあります。</w:t>
           </w:r>
         </w:sdtContent>
       </w:sdt>
@@ -22086,7 +22086,7 @@
               <w:rFonts w:ascii="Arial Unicode MS" w:cs="Arial Unicode MS" w:eastAsia="Arial Unicode MS" w:hAnsi="Arial Unicode MS"/>
               <w:rtl w:val="0"/>
             </w:rPr>
-            <w:t xml:space="preserve"> 「何も考えずに生活していると、やっぱり飲むな。でも今までと違うことは飲んでもお腹の調子が良いこと。まだまだ改善できることはあるものの、少しは健康体になっているんだな。」</w:t>
+            <w:t xml:space="preserve"> 「何も考えずに生活していると、やっぱり飲むな。でも今までと違うことは飲んでもお腹の調子がいいこと。まだまだ改善できることはあるものの、少しは健康体になっているんだな。」</w:t>
           </w:r>
         </w:sdtContent>
       </w:sdt>
@@ -23134,7 +23134,7 @@
               <w:b w:val="1"/>
               <w:rtl w:val="0"/>
             </w:rPr>
-            <w:t xml:space="preserve">思いっきり楽しんで良い</w:t>
+            <w:t xml:space="preserve">思いっきり楽しんでいい</w:t>
           </w:r>
         </w:sdtContent>
       </w:sdt>
@@ -24078,7 +24078,7 @@
               <w:rFonts w:ascii="Arial Unicode MS" w:cs="Arial Unicode MS" w:eastAsia="Arial Unicode MS" w:hAnsi="Arial Unicode MS"/>
               <w:rtl w:val="0"/>
             </w:rPr>
-            <w:t xml:space="preserve"> - 朝昼はしっかりと摂る - 残業用の軽食を準備 - 帰宅が遅い日は消化の良いものに - 翌日の朝食で調整</w:t>
+            <w:t xml:space="preserve"> - 朝昼はしっかりと摂る - 残業用の軽食を準備 - 帰宅が遅い日は消化のいいものに - 翌日の朝食で調整</w:t>
           </w:r>
         </w:sdtContent>
       </w:sdt>
@@ -24572,7 +24572,7 @@
               <w:b w:val="1"/>
               <w:rtl w:val="0"/>
             </w:rPr>
-            <w:t xml:space="preserve">良いアプローチ：</w:t>
+            <w:t xml:space="preserve">いいアプローチ：</w:t>
           </w:r>
         </w:sdtContent>
       </w:sdt>
@@ -26547,7 +26547,7 @@
               <w:rFonts w:ascii="Arial Unicode MS" w:cs="Arial Unicode MS" w:eastAsia="Arial Unicode MS" w:hAnsi="Arial Unicode MS"/>
               <w:rtl w:val="0"/>
             </w:rPr>
-            <w:t xml:space="preserve">どうしてもスイーツをもっと食べたいというのであれば、自分で管理しながら食べて良いと思います。それでまた太ったならご自身で元に戻す方法はもうわかっているので戻せばいいのかと思います。</w:t>
+            <w:t xml:space="preserve">どうしてもスイーツをもっと食べたいというのであれば、自分で管理しながら食べていいと思います。それでまた太ったならご自身で元に戻す方法はもうわかっているので戻せばいいのかと思います。</w:t>
           </w:r>
         </w:sdtContent>
       </w:sdt>
@@ -27833,7 +27833,7 @@
               <w:rFonts w:ascii="Arial Unicode MS" w:cs="Arial Unicode MS" w:eastAsia="Arial Unicode MS" w:hAnsi="Arial Unicode MS"/>
               <w:rtl w:val="0"/>
             </w:rPr>
-            <w:t xml:space="preserve"> - あなたは既に成功している - 方法を知っているから継続できる - 健康的な体を維持する価値は大きい - 次世代への良い影響も期待できる</w:t>
+            <w:t xml:space="preserve"> - あなたは既に成功している - 方法を知っているから継続できる - 健康的な体を維持する価値は大きい - 次世代へのいい影響も期待できる</w:t>
           </w:r>
         </w:sdtContent>
       </w:sdt>

</xml_diff>